<commit_message>
se completaron los html y se inicio un archivo css, con el fin de agregar estilos a la pagina en la proxima jornada
</commit_message>
<xml_diff>
--- a/LOGO.docx
+++ b/LOGO.docx
@@ -72,72 +72,93 @@
       </w:r>
     </w:p>
     <w:p>
-      <w:r>
-        <w:t>¿Quienes somos?</w:t>
-      </w:r>
-      <w:r>
-        <w:tab/>
-        <w:t>Porque hacemos esto?</w:t>
-      </w:r>
-    </w:p>
-    <w:p/>
-    <w:p/>
-    <w:p>
-      <w:r>
-        <w:t xml:space="preserve">Musiquita para cocinar </w:t>
-      </w:r>
-      <w:r>
-        <w:tab/>
-      </w:r>
-      <w:r>
-        <w:tab/>
-        <w:t>nuestro canal en youtube</w:t>
-      </w:r>
-    </w:p>
-    <w:p/>
-    <w:p>
-      <w:r>
-        <w:t>(Footer )</w:t>
-      </w:r>
-    </w:p>
-    <w:p/>
-    <w:p>
-      <w:r>
-        <w:t xml:space="preserve">Facebook </w:t>
-      </w:r>
-      <w:r>
-        <w:tab/>
-      </w:r>
-      <w:r>
-        <w:tab/>
-      </w:r>
-      <w:r>
-        <w:tab/>
-        <w:t>instagram</w:t>
-      </w:r>
-      <w:r>
-        <w:tab/>
-      </w:r>
-      <w:r>
-        <w:tab/>
-      </w:r>
-      <w:r>
-        <w:tab/>
-        <w:t>twitter</w:t>
-      </w:r>
-    </w:p>
-    <w:p/>
-    <w:p>
-      <w:pPr>
+      <w:pPr>
+        <w:ind w:left="360"/>
+      </w:pPr>
+      <w:r>
+        <w:t xml:space="preserve">IMAGEN </w:t>
+      </w:r>
+    </w:p>
+    <w:p>
+      <w:pPr>
+        <w:ind w:left="360"/>
         <w:rPr>
           <w:u w:val="single"/>
         </w:rPr>
       </w:pPr>
       <w:r>
-        <w:t>Derechos reservados…</w:t>
+        <w:t>Las mejores recetas fáciles y ricas!</w:t>
       </w:r>
       <w:bookmarkStart w:id="0" w:name="_GoBack"/>
       <w:bookmarkEnd w:id="0"/>
+    </w:p>
+    <w:p>
+      <w:r>
+        <w:t>¿Quienes somos?</w:t>
+      </w:r>
+      <w:r>
+        <w:tab/>
+        <w:t>Porque hacemos esto?</w:t>
+      </w:r>
+    </w:p>
+    <w:p/>
+    <w:p/>
+    <w:p>
+      <w:r>
+        <w:t xml:space="preserve">Musiquita para cocinar </w:t>
+      </w:r>
+      <w:r>
+        <w:tab/>
+      </w:r>
+      <w:r>
+        <w:tab/>
+        <w:t>nuestro canal en youtube</w:t>
+      </w:r>
+    </w:p>
+    <w:p/>
+    <w:p>
+      <w:r>
+        <w:t>(Footer )</w:t>
+      </w:r>
+    </w:p>
+    <w:p/>
+    <w:p>
+      <w:r>
+        <w:t xml:space="preserve">Facebook </w:t>
+      </w:r>
+      <w:r>
+        <w:tab/>
+      </w:r>
+      <w:r>
+        <w:tab/>
+      </w:r>
+      <w:r>
+        <w:tab/>
+        <w:t>instagram</w:t>
+      </w:r>
+      <w:r>
+        <w:tab/>
+      </w:r>
+      <w:r>
+        <w:tab/>
+      </w:r>
+      <w:r>
+        <w:tab/>
+        <w:t>twitter</w:t>
+      </w:r>
+    </w:p>
+    <w:p/>
+    <w:p>
+      <w:r>
+        <w:t>Derechos reservados…</w:t>
+      </w:r>
+    </w:p>
+    <w:p>
+      <w:pPr>
+        <w:rPr>
+          <w:u w:val="single"/>
+        </w:rPr>
+      </w:pPr>
     </w:p>
     <w:sectPr>
       <w:pgSz w:w="11906" w:h="16838"/>
@@ -1059,7 +1080,7 @@
 </file>
 
 <file path=customXml/itemProps1.xml><?xml version="1.0" encoding="utf-8"?>
-<ds:datastoreItem xmlns:ds="http://schemas.openxmlformats.org/officeDocument/2006/customXml" ds:itemID="{EA7704C7-2791-456D-8B1E-9CC52057D41E}">
+<ds:datastoreItem xmlns:ds="http://schemas.openxmlformats.org/officeDocument/2006/customXml" ds:itemID="{0A0972DE-4D1E-4BF6-A4D9-034E24092D1B}">
   <ds:schemaRefs>
     <ds:schemaRef ds:uri="http://schemas.openxmlformats.org/officeDocument/2006/bibliography"/>
   </ds:schemaRefs>

</xml_diff>